<commit_message>
perbaikan lagi BAB I dan II
</commit_message>
<xml_diff>
--- a/BAB II.docx
+++ b/BAB II.docx
@@ -2568,7 +2568,7 @@
         <w:jc w:val="center"/>
         <w:rPr>
           <w:rFonts w:ascii="Times New Roman" w:eastAsia="Calibri" w:hAnsi="Times New Roman" w:cs="Times New Roman"/>
-          <w:bCs/>
+          <w:b/>
           <w:sz w:val="24"/>
           <w:szCs w:val="24"/>
           <w:lang w:val="id-ID"/>
@@ -2577,7 +2577,7 @@
       <w:r>
         <w:rPr>
           <w:rFonts w:ascii="Times New Roman" w:eastAsia="Calibri" w:hAnsi="Times New Roman" w:cs="Times New Roman"/>
-          <w:bCs/>
+          <w:b/>
           <w:sz w:val="24"/>
           <w:szCs w:val="24"/>
         </w:rPr>
@@ -2586,7 +2586,7 @@
       <w:r>
         <w:rPr>
           <w:rFonts w:ascii="Times New Roman" w:eastAsia="Calibri" w:hAnsi="Times New Roman" w:cs="Times New Roman"/>
-          <w:bCs/>
+          <w:b/>
           <w:sz w:val="24"/>
           <w:szCs w:val="24"/>
           <w:lang w:val="id-ID"/>
@@ -2600,7 +2600,7 @@
         <w:jc w:val="center"/>
         <w:rPr>
           <w:rFonts w:ascii="Times New Roman" w:eastAsia="Calibri" w:hAnsi="Times New Roman" w:cs="Times New Roman"/>
-          <w:bCs/>
+          <w:b/>
           <w:sz w:val="24"/>
           <w:szCs w:val="24"/>
           <w:lang w:val="id-ID"/>
@@ -2609,7 +2609,7 @@
       <w:r>
         <w:rPr>
           <w:rFonts w:ascii="Times New Roman" w:eastAsia="Calibri" w:hAnsi="Times New Roman" w:cs="Times New Roman"/>
-          <w:bCs/>
+          <w:b/>
           <w:sz w:val="24"/>
           <w:szCs w:val="24"/>
           <w:lang w:val="id-ID"/>
@@ -3829,7 +3829,25 @@
           <w:sz w:val="24"/>
           <w:szCs w:val="24"/>
         </w:rPr>
-        <w:t xml:space="preserve">. Dalam </w:t>
+        <w:t xml:space="preserve">. </w:t>
+      </w:r>
+      <w:proofErr w:type="spellStart"/>
+      <w:r>
+        <w:rPr>
+          <w:rFonts w:ascii="Times New Roman" w:hAnsi="Times New Roman" w:cs="Times New Roman"/>
+          <w:sz w:val="24"/>
+          <w:szCs w:val="24"/>
+        </w:rPr>
+        <w:t>Dalam</w:t>
+      </w:r>
+      <w:proofErr w:type="spellEnd"/>
+      <w:r>
+        <w:rPr>
+          <w:rFonts w:ascii="Times New Roman" w:hAnsi="Times New Roman" w:cs="Times New Roman"/>
+          <w:sz w:val="24"/>
+          <w:szCs w:val="24"/>
+        </w:rPr>
+        <w:t xml:space="preserve"> </w:t>
       </w:r>
       <w:proofErr w:type="spellStart"/>
       <w:r>
@@ -3883,7 +3901,25 @@
           <w:sz w:val="24"/>
           <w:szCs w:val="24"/>
         </w:rPr>
-        <w:t xml:space="preserve"> Lunak </w:t>
+        <w:t xml:space="preserve"> </w:t>
+      </w:r>
+      <w:proofErr w:type="spellStart"/>
+      <w:r>
+        <w:rPr>
+          <w:rFonts w:ascii="Times New Roman" w:hAnsi="Times New Roman" w:cs="Times New Roman"/>
+          <w:sz w:val="24"/>
+          <w:szCs w:val="24"/>
+        </w:rPr>
+        <w:t>Lunak</w:t>
+      </w:r>
+      <w:proofErr w:type="spellEnd"/>
+      <w:r>
+        <w:rPr>
+          <w:rFonts w:ascii="Times New Roman" w:hAnsi="Times New Roman" w:cs="Times New Roman"/>
+          <w:sz w:val="24"/>
+          <w:szCs w:val="24"/>
+        </w:rPr>
+        <w:t> </w:t>
       </w:r>
       <w:proofErr w:type="spellStart"/>
       <w:r>
@@ -4858,7 +4894,27 @@
           <w:sz w:val="24"/>
           <w:szCs w:val="24"/>
         </w:rPr>
-        <w:t xml:space="preserve">Master Barang </w:t>
+        <w:t xml:space="preserve">Master </w:t>
+      </w:r>
+      <w:proofErr w:type="spellStart"/>
+      <w:r>
+        <w:rPr>
+          <w:rFonts w:ascii="Times New Roman" w:eastAsia="Calibri" w:hAnsi="Times New Roman" w:cs="Times New Roman"/>
+          <w:color w:val="000000"/>
+          <w:sz w:val="24"/>
+          <w:szCs w:val="24"/>
+        </w:rPr>
+        <w:t>Barang</w:t>
+      </w:r>
+      <w:proofErr w:type="spellEnd"/>
+      <w:r>
+        <w:rPr>
+          <w:rFonts w:ascii="Times New Roman" w:eastAsia="Calibri" w:hAnsi="Times New Roman" w:cs="Times New Roman"/>
+          <w:color w:val="000000"/>
+          <w:sz w:val="24"/>
+          <w:szCs w:val="24"/>
+        </w:rPr>
+        <w:t xml:space="preserve"> </w:t>
       </w:r>
       <w:proofErr w:type="spellStart"/>
       <w:r>
@@ -6317,6 +6373,7 @@
           <w:lang w:eastAsia="ko-KR"/>
         </w:rPr>
       </w:pPr>
+      <w:proofErr w:type="spellStart"/>
       <w:r>
         <w:rPr>
           <w:rFonts w:ascii="Times New Roman" w:eastAsia="Times New Roman" w:hAnsi="Times New Roman" w:cs="Times New Roman"/>
@@ -6325,7 +6382,18 @@
           <w:szCs w:val="24"/>
           <w:lang w:eastAsia="ko-KR"/>
         </w:rPr>
-        <w:t xml:space="preserve">Dalam </w:t>
+        <w:t>Dalam</w:t>
+      </w:r>
+      <w:proofErr w:type="spellEnd"/>
+      <w:r>
+        <w:rPr>
+          <w:rFonts w:ascii="Times New Roman" w:eastAsia="Times New Roman" w:hAnsi="Times New Roman" w:cs="Times New Roman"/>
+          <w:color w:val="000000"/>
+          <w:sz w:val="24"/>
+          <w:szCs w:val="24"/>
+          <w:lang w:eastAsia="ko-KR"/>
+        </w:rPr>
+        <w:t xml:space="preserve"> </w:t>
       </w:r>
       <w:proofErr w:type="spellStart"/>
       <w:r>
@@ -6488,7 +6556,29 @@
           <w:szCs w:val="24"/>
           <w:lang w:eastAsia="ko-KR"/>
         </w:rPr>
-        <w:t xml:space="preserve">. Dalam </w:t>
+        <w:t xml:space="preserve">. </w:t>
+      </w:r>
+      <w:proofErr w:type="spellStart"/>
+      <w:r>
+        <w:rPr>
+          <w:rFonts w:ascii="Times New Roman" w:eastAsia="Times New Roman" w:hAnsi="Times New Roman" w:cs="Times New Roman"/>
+          <w:color w:val="000000"/>
+          <w:sz w:val="24"/>
+          <w:szCs w:val="24"/>
+          <w:lang w:eastAsia="ko-KR"/>
+        </w:rPr>
+        <w:t>Dalam</w:t>
+      </w:r>
+      <w:proofErr w:type="spellEnd"/>
+      <w:r>
+        <w:rPr>
+          <w:rFonts w:ascii="Times New Roman" w:eastAsia="Times New Roman" w:hAnsi="Times New Roman" w:cs="Times New Roman"/>
+          <w:color w:val="000000"/>
+          <w:sz w:val="24"/>
+          <w:szCs w:val="24"/>
+          <w:lang w:eastAsia="ko-KR"/>
+        </w:rPr>
+        <w:t xml:space="preserve"> </w:t>
       </w:r>
       <w:proofErr w:type="spellStart"/>
       <w:r>
@@ -6837,7 +6927,25 @@
           <w:sz w:val="24"/>
           <w:szCs w:val="24"/>
         </w:rPr>
-        <w:t xml:space="preserve"> oleh Taylor Otwell. Laravel </w:t>
+        <w:t xml:space="preserve"> oleh Taylor </w:t>
+      </w:r>
+      <w:proofErr w:type="spellStart"/>
+      <w:r>
+        <w:rPr>
+          <w:rFonts w:ascii="Times New Roman" w:eastAsia="Calibri" w:hAnsi="Times New Roman" w:cs="Times New Roman"/>
+          <w:sz w:val="24"/>
+          <w:szCs w:val="24"/>
+        </w:rPr>
+        <w:t>Otwell</w:t>
+      </w:r>
+      <w:proofErr w:type="spellEnd"/>
+      <w:r>
+        <w:rPr>
+          <w:rFonts w:ascii="Times New Roman" w:eastAsia="Calibri" w:hAnsi="Times New Roman" w:cs="Times New Roman"/>
+          <w:sz w:val="24"/>
+          <w:szCs w:val="24"/>
+        </w:rPr>
+        <w:t xml:space="preserve">. Laravel </w:t>
       </w:r>
       <w:proofErr w:type="spellStart"/>
       <w:r>

</xml_diff>